<commit_message>
upto data upto configuration management
</commit_message>
<xml_diff>
--- a/Cloud-native application importance/Cloud-native applications.docx
+++ b/Cloud-native application importance/Cloud-native applications.docx
@@ -97,7 +97,19 @@
         <w:rPr>
           <w:lang w:val="en-US"/>
         </w:rPr>
-        <w:t xml:space="preserve"> So, lets try to understand what is this cloud native applications and how they are related to the microservices. </w:t>
+        <w:t xml:space="preserve"> So, </w:t>
+      </w:r>
+      <w:r>
+        <w:rPr>
+          <w:lang w:val="en-US"/>
+        </w:rPr>
+        <w:t>let’s</w:t>
+      </w:r>
+      <w:r>
+        <w:rPr>
+          <w:lang w:val="en-US"/>
+        </w:rPr>
+        <w:t xml:space="preserve"> try to understand what is this cloud native applications and how they are related to the microservices. </w:t>
       </w:r>
     </w:p>
     <w:p>
@@ -206,10 +218,7 @@
         </w:numPr>
       </w:pPr>
       <w:r>
-        <w:t>So,</w:t>
-      </w:r>
-      <w:r>
-        <w:t xml:space="preserve"> if you see here, cloud native technologies empower organizations to build and run scalable applications</w:t>
+        <w:t>So, if you see here, cloud native technologies empower organizations to build and run scalable applications</w:t>
       </w:r>
       <w:r>
         <w:t xml:space="preserve"> </w:t>
@@ -221,16 +230,7 @@
         <w:t xml:space="preserve"> </w:t>
       </w:r>
       <w:r>
-        <w:t>So,</w:t>
-      </w:r>
-      <w:r>
-        <w:t xml:space="preserve"> the cloud environment can be anything, it can be your own data </w:t>
-      </w:r>
-      <w:r>
-        <w:t>centre</w:t>
-      </w:r>
-      <w:r>
-        <w:t>, it can be GCP,</w:t>
+        <w:t>So, the cloud environment can be anything, it can be your own data centre, it can be GCP,</w:t>
       </w:r>
       <w:r>
         <w:t xml:space="preserve"> </w:t>
@@ -242,13 +242,7 @@
         <w:t xml:space="preserve"> </w:t>
       </w:r>
       <w:r>
-        <w:t xml:space="preserve">Regardless of what type of cloud computing you're trying to </w:t>
-      </w:r>
-      <w:r>
-        <w:t>use;</w:t>
-      </w:r>
-      <w:r>
-        <w:t xml:space="preserve"> our cloud native applications will</w:t>
+        <w:t>Regardless of what type of cloud computing you're trying to use; our cloud native applications will</w:t>
       </w:r>
       <w:r>
         <w:t xml:space="preserve"> </w:t>
@@ -284,10 +278,7 @@
         <w:t xml:space="preserve"> </w:t>
       </w:r>
       <w:r>
-        <w:t>So,</w:t>
-      </w:r>
-      <w:r>
-        <w:t xml:space="preserve"> all these technologies make our applications to run on any cloud so </w:t>
+        <w:t xml:space="preserve">So, all these technologies make our applications to run on any cloud so </w:t>
       </w:r>
       <w:r>
         <w:t>we</w:t>
@@ -305,13 +296,7 @@
         <w:t xml:space="preserve"> </w:t>
       </w:r>
       <w:r>
-        <w:t xml:space="preserve">with any </w:t>
-      </w:r>
-      <w:r>
-        <w:t>cloud</w:t>
-      </w:r>
-      <w:r>
-        <w:t xml:space="preserve"> environment.</w:t>
+        <w:t>with any cloud environment.</w:t>
       </w:r>
     </w:p>
     <w:p>
@@ -347,13 +332,7 @@
         <w:t xml:space="preserve"> means we</w:t>
       </w:r>
       <w:r>
-        <w:t xml:space="preserve"> already know they are easy to </w:t>
-      </w:r>
-      <w:r>
-        <w:t>manage,</w:t>
-      </w:r>
-      <w:r>
-        <w:t xml:space="preserve"> and observable means we'll get to know everything about our</w:t>
+        <w:t xml:space="preserve"> already know they are easy to manage, and observable means we'll get to know everything about our</w:t>
       </w:r>
       <w:r>
         <w:t xml:space="preserve"> </w:t>
@@ -398,10 +377,7 @@
         <w:t xml:space="preserve"> </w:t>
       </w:r>
       <w:r>
-        <w:t>So,</w:t>
-      </w:r>
-      <w:r>
-        <w:t xml:space="preserve"> this will give freedom to the organizations and the developers if they want to make a small change</w:t>
+        <w:t>So, this will give freedom to the organizations and the developers if they want to make a small change</w:t>
       </w:r>
       <w:r>
         <w:t xml:space="preserve"> </w:t>
@@ -413,13 +389,7 @@
         <w:t xml:space="preserve"> </w:t>
       </w:r>
       <w:r>
-        <w:t xml:space="preserve">issues being introduced. Because they are all loosely </w:t>
-      </w:r>
-      <w:r>
-        <w:t>coupled,</w:t>
-      </w:r>
-      <w:r>
-        <w:t xml:space="preserve"> and it is very easy to test them to develop</w:t>
+        <w:t>issues being introduced. Because they are all loosely coupled, and it is very easy to test them to develop</w:t>
       </w:r>
       <w:r>
         <w:t xml:space="preserve"> </w:t>
@@ -490,10 +460,7 @@
         <w:pStyle w:val="ListParagraph"/>
       </w:pPr>
       <w:r>
-        <w:t>So,</w:t>
-      </w:r>
-      <w:r>
-        <w:t xml:space="preserve"> cloud native application is a broader topic and under that topic </w:t>
+        <w:t xml:space="preserve">So, cloud native application is a broader topic and under that topic </w:t>
       </w:r>
       <w:r>
         <w:rPr>
@@ -537,21 +504,7 @@
           <w:b/>
           <w:bCs/>
         </w:rPr>
-        <w:t>containerize our</w:t>
-      </w:r>
-      <w:r>
-        <w:rPr>
-          <w:b/>
-          <w:bCs/>
-        </w:rPr>
-        <w:t xml:space="preserve"> </w:t>
-      </w:r>
-      <w:r>
-        <w:rPr>
-          <w:b/>
-          <w:bCs/>
-        </w:rPr>
-        <w:t>applications</w:t>
+        <w:t>containerize our applications</w:t>
       </w:r>
       <w:r>
         <w:t xml:space="preserve"> with the help of </w:t>
@@ -628,10 +581,7 @@
         <w:t xml:space="preserve"> </w:t>
       </w:r>
       <w:r>
-        <w:t>system,</w:t>
-      </w:r>
-      <w:r>
-        <w:t xml:space="preserve"> and </w:t>
+        <w:t xml:space="preserve">system, and </w:t>
       </w:r>
       <w:r>
         <w:t>we</w:t>
@@ -657,10 +607,7 @@
         <w:t xml:space="preserve"> </w:t>
       </w:r>
       <w:r>
-        <w:t>O</w:t>
-      </w:r>
-      <w:r>
-        <w:t>ur monolithic application won't give such kind of flexibility.</w:t>
+        <w:t>Our monolithic application won't give such kind of flexibility.</w:t>
       </w:r>
       <w:r>
         <w:t xml:space="preserve"> we</w:t>
@@ -730,10 +677,7 @@
         <w:br/>
       </w:r>
       <w:r>
-        <w:t>So,</w:t>
-      </w:r>
-      <w:r>
-        <w:t xml:space="preserve"> adding more instances of services is going to be super easy and this can be achieved automatically</w:t>
+        <w:t>So, adding more instances of services is going to be super easy and this can be achieved automatically</w:t>
       </w:r>
       <w:r>
         <w:t xml:space="preserve"> </w:t>
@@ -896,13 +840,7 @@
         <w:t xml:space="preserve"> </w:t>
       </w:r>
       <w:r>
-        <w:t xml:space="preserve">withstand any kind of failures which will make them </w:t>
-      </w:r>
-      <w:r>
-        <w:t>resilient,</w:t>
-      </w:r>
-      <w:r>
-        <w:t xml:space="preserve"> and they will utilize techniques such</w:t>
+        <w:t>withstand any kind of failures which will make them resilient, and they will utilize techniques such</w:t>
       </w:r>
       <w:r>
         <w:t xml:space="preserve"> </w:t>
@@ -944,13 +882,7 @@
         <w:t xml:space="preserve"> </w:t>
       </w:r>
       <w:r>
-        <w:t xml:space="preserve">Even if one of the </w:t>
-      </w:r>
-      <w:r>
-        <w:t>locations</w:t>
-      </w:r>
-      <w:r>
-        <w:t xml:space="preserve"> has a downtime due to some power outage or due to some internet issue,</w:t>
+        <w:t>Even if one of the locations has a downtime due to some power outage or due to some internet issue,</w:t>
       </w:r>
       <w:r>
         <w:t xml:space="preserve"> </w:t>
@@ -1020,25 +952,13 @@
         <w:t xml:space="preserve"> </w:t>
       </w:r>
       <w:r>
-        <w:t xml:space="preserve">Like cloud native applications means they are developed to </w:t>
-      </w:r>
-      <w:r>
-        <w:t>largely leverage the cloud environments</w:t>
-      </w:r>
-      <w:r>
-        <w:t>.</w:t>
+        <w:t>Like cloud native applications means they are developed to largely leverage the cloud environments.</w:t>
       </w:r>
       <w:r>
         <w:br/>
       </w:r>
       <w:r>
-        <w:t xml:space="preserve">When an organization or an application uses these cloud native services </w:t>
-      </w:r>
-      <w:r>
-        <w:t>provided,</w:t>
-      </w:r>
-      <w:r>
-        <w:t xml:space="preserve"> they don't have to</w:t>
+        <w:t>When an organization or an application uses these cloud native services provided, they don't have to</w:t>
       </w:r>
       <w:r>
         <w:t xml:space="preserve"> </w:t>
@@ -1091,13 +1011,7 @@
         <w:t>we</w:t>
       </w:r>
       <w:r>
-        <w:t xml:space="preserve"> see </w:t>
-      </w:r>
-      <w:r>
-        <w:t>an</w:t>
-      </w:r>
-      <w:r>
-        <w:t xml:space="preserve"> application is following all these characters, then </w:t>
+        <w:t xml:space="preserve"> see an application is following all these characters, then </w:t>
       </w:r>
       <w:r>
         <w:t>we</w:t>
@@ -1109,10 +1023,7 @@
         <w:t xml:space="preserve"> </w:t>
       </w:r>
       <w:r>
-        <w:t>a</w:t>
-      </w:r>
-      <w:r>
-        <w:t xml:space="preserve"> cloud native application.</w:t>
+        <w:t>a cloud native application.</w:t>
       </w:r>
     </w:p>
     <w:p>
@@ -1154,20 +1065,10 @@
           <w:b/>
           <w:bCs/>
         </w:rPr>
-        <w:t xml:space="preserve">predictable </w:t>
-      </w:r>
-      <w:r>
-        <w:rPr>
-          <w:b/>
-          <w:bCs/>
-        </w:rPr>
-        <w:t>behaviour</w:t>
-      </w:r>
-      <w:r>
-        <w:t xml:space="preserve">, whereas with traditional applications, the </w:t>
-      </w:r>
-      <w:r>
-        <w:t>behaviour</w:t>
+        <w:t>predictable behaviour</w:t>
+      </w:r>
+      <w:r>
+        <w:t>, whereas with traditional applications, the behaviour</w:t>
       </w:r>
       <w:r>
         <w:t xml:space="preserve"> </w:t>
@@ -1189,10 +1090,7 @@
         <w:br/>
       </w:r>
       <w:r>
-        <w:t xml:space="preserve">For example, inside microservice environment, if there is an issue, we can easily track that </w:t>
-      </w:r>
-      <w:r>
-        <w:t>were</w:t>
+        <w:t>For example, inside microservice environment, if there is an issue, we can easily track that were</w:t>
       </w:r>
       <w:r>
         <w:t xml:space="preserve"> </w:t>
@@ -1204,10 +1102,7 @@
         <w:t xml:space="preserve"> </w:t>
       </w:r>
       <w:r>
-        <w:t>so,</w:t>
-      </w:r>
-      <w:r>
-        <w:t xml:space="preserve"> you can easily predict where the exception happens.</w:t>
+        <w:t>so, you can easily predict where the exception happens.</w:t>
       </w:r>
       <w:r>
         <w:br/>
@@ -1299,13 +1194,7 @@
         <w:t xml:space="preserve"> </w:t>
       </w:r>
       <w:r>
-        <w:t xml:space="preserve">images where they will abstract the </w:t>
-      </w:r>
-      <w:r>
-        <w:t>operating system,</w:t>
-      </w:r>
-      <w:r>
-        <w:t xml:space="preserve"> and they will work in any operating system.</w:t>
+        <w:t>images where they will abstract the operating system, and they will work in any operating system.</w:t>
       </w:r>
     </w:p>
     <w:p>
@@ -1330,26 +1219,10 @@
           <w:b/>
           <w:bCs/>
         </w:rPr>
-        <w:t xml:space="preserve">rightly </w:t>
-      </w:r>
-      <w:r>
-        <w:rPr>
-          <w:b/>
-          <w:bCs/>
-        </w:rPr>
-        <w:t>sized</w:t>
-      </w:r>
-      <w:r>
-        <w:t>,</w:t>
-      </w:r>
-      <w:r>
-        <w:t xml:space="preserve"> and they are following the right </w:t>
-      </w:r>
-      <w:r>
-        <w:t>capacity,</w:t>
-      </w:r>
-      <w:r>
-        <w:t xml:space="preserve"> and they work in an independent manner.</w:t>
+        <w:t>rightly sized</w:t>
+      </w:r>
+      <w:r>
+        <w:t>, and they are following the right capacity, and they work in an independent manner.</w:t>
       </w:r>
       <w:r>
         <w:br/>
@@ -1473,13 +1346,7 @@
         <w:t xml:space="preserve"> </w:t>
       </w:r>
       <w:r>
-        <w:t xml:space="preserve">a new instance and try to recover automatically </w:t>
-      </w:r>
-      <w:r>
-        <w:t>and</w:t>
-      </w:r>
-      <w:r>
-        <w:t xml:space="preserve"> scale our applications automatically based</w:t>
+        <w:t>a new instance and try to recover automatically and scale our applications automatically based</w:t>
       </w:r>
       <w:r>
         <w:t xml:space="preserve"> </w:t>
@@ -1556,10 +1423,7 @@
         <w:t xml:space="preserve"> </w:t>
       </w:r>
       <w:r>
-        <w:t>So,</w:t>
-      </w:r>
-      <w:r>
-        <w:t xml:space="preserve"> let's try to understand what </w:t>
+        <w:t xml:space="preserve">So, let's try to understand what </w:t>
       </w:r>
       <w:r>
         <w:t>th</w:t>
@@ -1624,13 +1488,7 @@
     </w:p>
     <w:p>
       <w:r>
-        <w:t xml:space="preserve">To answer </w:t>
-      </w:r>
-      <w:r>
-        <w:t>this</w:t>
-      </w:r>
-      <w:r>
-        <w:t xml:space="preserve"> question, yes, we do have standards, so let's try to understand them.</w:t>
+        <w:t>To answer this question, yes, we do have standards, so let's try to understand them.</w:t>
       </w:r>
     </w:p>
     <w:p>
@@ -1648,10 +1506,7 @@
         <w:t xml:space="preserve"> </w:t>
       </w:r>
       <w:r>
-        <w:t>So,</w:t>
-      </w:r>
-      <w:r>
-        <w:t xml:space="preserve"> these are the 12 different development principles that are aimed at guiding the developers in designing</w:t>
+        <w:t>So, these are the 12 different development principles that are aimed at guiding the developers in designing</w:t>
       </w:r>
       <w:r>
         <w:t xml:space="preserve"> </w:t>
@@ -1669,13 +1524,7 @@
         </w:numPr>
       </w:pPr>
       <w:r>
-        <w:t xml:space="preserve">These 12 different principles under the </w:t>
-      </w:r>
-      <w:r>
-        <w:t>12-factor</w:t>
-      </w:r>
-      <w:r>
-        <w:t xml:space="preserve"> methodology are the result of the Heroku team expertise</w:t>
+        <w:t>These 12 different principles under the 12-factor methodology are the result of the Heroku team expertise</w:t>
       </w:r>
       <w:r>
         <w:t xml:space="preserve"> </w:t>
@@ -1693,13 +1542,7 @@
         <w:t>we</w:t>
       </w:r>
       <w:r>
-        <w:t xml:space="preserve"> follow these </w:t>
-      </w:r>
-      <w:r>
-        <w:t>12-factor</w:t>
-      </w:r>
-      <w:r>
-        <w:t xml:space="preserve"> methodology, our applications will have advantages like ready for</w:t>
+        <w:t xml:space="preserve"> follow these 12-factor methodology, our applications will have advantages like ready for</w:t>
       </w:r>
       <w:r>
         <w:t xml:space="preserve"> </w:t>
@@ -1762,34 +1605,13 @@
         <w:t xml:space="preserve"> </w:t>
       </w:r>
       <w:r>
-        <w:t xml:space="preserve">And at </w:t>
-      </w:r>
-      <w:r>
-        <w:t>last,</w:t>
-      </w:r>
-      <w:r>
-        <w:t xml:space="preserve"> these applications will support continuous deployment and agility.</w:t>
-      </w:r>
-      <w:r>
-        <w:t xml:space="preserve"> </w:t>
-      </w:r>
-      <w:r>
-        <w:t>So,</w:t>
-      </w:r>
-      <w:r>
-        <w:t xml:space="preserve"> in the initial days, everyone </w:t>
-      </w:r>
-      <w:r>
-        <w:t>is</w:t>
-      </w:r>
-      <w:r>
-        <w:t xml:space="preserve"> recommended to follow these </w:t>
-      </w:r>
-      <w:r>
-        <w:t>12-factor</w:t>
-      </w:r>
-      <w:r>
-        <w:t xml:space="preserve"> methodology.</w:t>
+        <w:t>And at last, these applications will support continuous deployment and agility.</w:t>
+      </w:r>
+      <w:r>
+        <w:t xml:space="preserve"> </w:t>
+      </w:r>
+      <w:r>
+        <w:t>So, in the initial days, everyone is recommended to follow these 12-factor methodology.</w:t>
       </w:r>
     </w:p>
     <w:p>
@@ -1801,25 +1623,13 @@
         </w:numPr>
       </w:pPr>
       <w:r>
-        <w:t xml:space="preserve">But </w:t>
-      </w:r>
-      <w:r>
-        <w:t>later</w:t>
-      </w:r>
-      <w:r>
-        <w:t>, after few years since the technology is getting evolved day by day, a person with the</w:t>
-      </w:r>
-      <w:r>
-        <w:t xml:space="preserve"> </w:t>
-      </w:r>
-      <w:r>
-        <w:t xml:space="preserve">name Kevin Hoffman, he expanded these </w:t>
-      </w:r>
-      <w:r>
-        <w:t>12-factor</w:t>
-      </w:r>
-      <w:r>
-        <w:t xml:space="preserve"> methodology by adding three more principles.</w:t>
+        <w:t>But later, after few years since the technology is getting evolved day by day, a person with the</w:t>
+      </w:r>
+      <w:r>
+        <w:t xml:space="preserve"> </w:t>
+      </w:r>
+      <w:r>
+        <w:t>name Kevin Hoffman, he expanded these 12-factor methodology by adding three more principles.</w:t>
       </w:r>
     </w:p>
     <w:p>
@@ -1841,13 +1651,7 @@
         <w:t>Beyond the 12 Factory app</w:t>
       </w:r>
       <w:r>
-        <w:t xml:space="preserve">, he revised all these </w:t>
-      </w:r>
-      <w:r>
-        <w:t>12-factor</w:t>
-      </w:r>
-      <w:r>
-        <w:t xml:space="preserve"> methodology.</w:t>
+        <w:t>, he revised all these 12-factor methodology.</w:t>
       </w:r>
       <w:r>
         <w:t xml:space="preserve"> </w:t>
@@ -1871,13 +1675,7 @@
         <w:t xml:space="preserve"> </w:t>
       </w:r>
       <w:r>
-        <w:t xml:space="preserve">And this is the </w:t>
-      </w:r>
-      <w:r>
-        <w:t>latest</w:t>
-      </w:r>
-      <w:r>
-        <w:t xml:space="preserve"> one right now everyone is referring to.</w:t>
+        <w:t>And this is the latest one right now everyone is referring to.</w:t>
       </w:r>
     </w:p>
     <w:p>
@@ -1899,10 +1697,7 @@
     </w:p>
     <w:p>
       <w:r>
-        <w:t>So,</w:t>
-      </w:r>
-      <w:r>
-        <w:t xml:space="preserve"> these are the 15 methodologies are the principles or guidelines that any developer or organization</w:t>
+        <w:t>So, these are the 15 methodologies are the principles or guidelines that any developer or organization</w:t>
       </w:r>
       <w:r>
         <w:t xml:space="preserve"> </w:t>
@@ -2168,22 +1963,7 @@
     </w:p>
     <w:p>
       <w:r>
-        <w:t xml:space="preserve">Like </w:t>
-      </w:r>
-      <w:r>
-        <w:t>we</w:t>
-      </w:r>
-      <w:r>
-        <w:t xml:space="preserve"> can see here, the very first principle are guideline that we have from the </w:t>
-      </w:r>
-      <w:r>
-        <w:t>15-factor</w:t>
-      </w:r>
-      <w:r>
-        <w:t xml:space="preserve"> methodology</w:t>
-      </w:r>
-      <w:r>
-        <w:t xml:space="preserve"> is</w:t>
+        <w:t>Like we can see here, the very first principle are guideline that we have from the 15-factor methodology is</w:t>
       </w:r>
       <w:r>
         <w:t>:</w:t>
@@ -2253,13 +2033,7 @@
         <w:t xml:space="preserve"> </w:t>
       </w:r>
       <w:r>
-        <w:t xml:space="preserve">As per </w:t>
-      </w:r>
-      <w:r>
-        <w:t>this guideline</w:t>
-      </w:r>
-      <w:r>
-        <w:t>, we need to make sure there is one to one correspondence between an application</w:t>
+        <w:t>As per this guideline, we need to make sure there is one to one correspondence between an application</w:t>
       </w:r>
       <w:r>
         <w:t xml:space="preserve"> </w:t>
@@ -2292,13 +2066,7 @@
         <w:t xml:space="preserve">we are </w:t>
       </w:r>
       <w:r>
-        <w:t xml:space="preserve">trying to upload all the code related to this microservice inside a </w:t>
-      </w:r>
-      <w:r>
-        <w:t>single GitHub repo</w:t>
-      </w:r>
-      <w:r>
-        <w:t>,</w:t>
+        <w:t>trying to upload all the code related to this microservice inside a single GitHub repo,</w:t>
       </w:r>
       <w:r>
         <w:t xml:space="preserve"> </w:t>
@@ -2487,10 +2255,7 @@
         <w:t xml:space="preserve"> E</w:t>
       </w:r>
       <w:r>
-        <w:t>everything</w:t>
-      </w:r>
-      <w:r>
-        <w:t xml:space="preserve"> we are going to develop as REST APIs.</w:t>
+        <w:t>everything we are going to develop as REST APIs.</w:t>
       </w:r>
       <w:r>
         <w:t xml:space="preserve"> </w:t>
@@ -2502,19 +2267,7 @@
         <w:t>,</w:t>
       </w:r>
       <w:r>
-        <w:t xml:space="preserve"> even </w:t>
-      </w:r>
-      <w:r>
-        <w:t>this cloud</w:t>
-      </w:r>
-      <w:r>
-        <w:t xml:space="preserve"> native guideline, which is API first, it is also </w:t>
-      </w:r>
-      <w:r>
-        <w:t>recommended</w:t>
-      </w:r>
-      <w:r>
-        <w:t xml:space="preserve"> to always adopt</w:t>
+        <w:t xml:space="preserve"> even this cloud native guideline, which is API first, it is also recommended to always adopt</w:t>
       </w:r>
       <w:r>
         <w:t xml:space="preserve"> </w:t>
@@ -2711,13 +2464,15 @@
         <w:t xml:space="preserve"> </w:t>
       </w:r>
       <w:r>
-        <w:t xml:space="preserve">We as a </w:t>
-      </w:r>
-      <w:r>
-        <w:t>developer</w:t>
-      </w:r>
-      <w:r>
-        <w:t>, we only provide our dependencies inside the pom.xml or build.gradle and behind</w:t>
+        <w:t xml:space="preserve">We as a developer, we only provide our dependencies inside the pom.xml or </w:t>
+      </w:r>
+      <w:proofErr w:type="spellStart"/>
+      <w:r>
+        <w:t>build.gradle</w:t>
+      </w:r>
+      <w:proofErr w:type="spellEnd"/>
+      <w:r>
+        <w:t xml:space="preserve"> and behind</w:t>
       </w:r>
       <w:r>
         <w:t xml:space="preserve"> </w:t>
@@ -2729,13 +2484,7 @@
         <w:t>M</w:t>
       </w:r>
       <w:r>
-        <w:t xml:space="preserve">aven and </w:t>
-      </w:r>
-      <w:r>
-        <w:t>Gradle</w:t>
-      </w:r>
-      <w:r>
-        <w:t>.</w:t>
+        <w:t>aven and Gradle.</w:t>
       </w:r>
       <w:r>
         <w:br/>
@@ -2753,13 +2502,7 @@
         <w:t xml:space="preserve"> </w:t>
       </w:r>
       <w:r>
-        <w:t xml:space="preserve">container, all the dependency libraries are going to </w:t>
-      </w:r>
-      <w:r>
-        <w:t>package</w:t>
-      </w:r>
-      <w:r>
-        <w:t xml:space="preserve"> as a single artifact.</w:t>
+        <w:t>container, all the dependency libraries are going to package as a single artifact.</w:t>
       </w:r>
       <w:r>
         <w:br/>
@@ -2783,13 +2526,29 @@
         <w:t>we</w:t>
       </w:r>
       <w:r>
-        <w:t xml:space="preserve"> don't follow these pom.xml or build.gradle and follow the very old approach like downloading</w:t>
-      </w:r>
-      <w:r>
-        <w:t xml:space="preserve"> </w:t>
-      </w:r>
-      <w:r>
-        <w:t>all the dependencies manually and adding them to the classpath of our web application, which we used</w:t>
+        <w:t xml:space="preserve"> don't follow these pom.xml or </w:t>
+      </w:r>
+      <w:proofErr w:type="spellStart"/>
+      <w:r>
+        <w:t>build.gradle</w:t>
+      </w:r>
+      <w:proofErr w:type="spellEnd"/>
+      <w:r>
+        <w:t xml:space="preserve"> and follow the very old approach like downloading</w:t>
+      </w:r>
+      <w:r>
+        <w:t xml:space="preserve"> </w:t>
+      </w:r>
+      <w:r>
+        <w:t xml:space="preserve">all the dependencies manually and adding them to the </w:t>
+      </w:r>
+      <w:proofErr w:type="spellStart"/>
+      <w:r>
+        <w:t>classpath</w:t>
+      </w:r>
+      <w:proofErr w:type="spellEnd"/>
+      <w:r>
+        <w:t xml:space="preserve"> of our web application, which we used</w:t>
       </w:r>
       <w:r>
         <w:t xml:space="preserve"> </w:t>
@@ -2831,13 +2590,7 @@
         <w:t xml:space="preserve"> </w:t>
       </w:r>
       <w:r>
-        <w:t xml:space="preserve">That's why always follow </w:t>
-      </w:r>
-      <w:r>
-        <w:t>this dependency management principle</w:t>
-      </w:r>
-      <w:r>
-        <w:t>.</w:t>
+        <w:t>That's why always follow this dependency management principle.</w:t>
       </w:r>
     </w:p>
     <w:p>
@@ -2878,13 +2631,7 @@
         <w:t xml:space="preserve"> T</w:t>
       </w:r>
       <w:r>
-        <w:t xml:space="preserve">he recommendation is our code base </w:t>
-      </w:r>
-      <w:r>
-        <w:t>must</w:t>
-      </w:r>
-      <w:r>
-        <w:t xml:space="preserve"> progress from design to production by following</w:t>
+        <w:t>he recommendation is our code base must progress from design to production by following</w:t>
       </w:r>
       <w:r>
         <w:t xml:space="preserve"> </w:t>
@@ -2956,13 +2703,7 @@
         <w:t>,</w:t>
       </w:r>
       <w:r>
-        <w:t xml:space="preserve"> once the design, development and testing </w:t>
-      </w:r>
-      <w:r>
-        <w:t>are</w:t>
-      </w:r>
-      <w:r>
-        <w:t xml:space="preserve"> completed next, we need to move on to the build stage.</w:t>
+        <w:t xml:space="preserve"> once the design, development and testing are completed next, we need to move on to the build stage.</w:t>
       </w:r>
     </w:p>
     <w:p>
@@ -3049,10 +2790,7 @@
         <w:t>we are</w:t>
       </w:r>
       <w:r>
-        <w:t xml:space="preserve"> trying to release this build package into a production environment, </w:t>
-      </w:r>
-      <w:r>
-        <w:t>we</w:t>
+        <w:t xml:space="preserve"> trying to release this build package into a production environment, we</w:t>
       </w:r>
       <w:r>
         <w:t xml:space="preserve"> </w:t>
@@ -3072,22 +2810,13 @@
         <w:pStyle w:val="ListParagraph"/>
       </w:pPr>
       <w:r>
-        <w:t>So,</w:t>
-      </w:r>
-      <w:r>
-        <w:t xml:space="preserve"> all those details </w:t>
-      </w:r>
-      <w:r>
-        <w:t>we</w:t>
-      </w:r>
-      <w:r>
-        <w:t xml:space="preserve"> need to </w:t>
-      </w:r>
-      <w:r>
-        <w:t>club,</w:t>
-      </w:r>
-      <w:r>
-        <w:t xml:space="preserve"> and </w:t>
+        <w:t xml:space="preserve">So, all those details </w:t>
+      </w:r>
+      <w:r>
+        <w:t>we</w:t>
+      </w:r>
+      <w:r>
+        <w:t xml:space="preserve"> need to club, and </w:t>
       </w:r>
       <w:r>
         <w:t>we</w:t>
@@ -3313,40 +3042,25 @@
         <w:t xml:space="preserve"> C</w:t>
       </w:r>
       <w:r>
-        <w:t xml:space="preserve">onfiguration according to the </w:t>
-      </w:r>
-      <w:r>
-        <w:t>15-factor</w:t>
-      </w:r>
-      <w:r>
-        <w:t xml:space="preserve"> methodology?</w:t>
-      </w:r>
-      <w:r>
-        <w:t xml:space="preserve"> </w:t>
-      </w:r>
-      <w:r>
-        <w:t>Configurations</w:t>
-      </w:r>
-      <w:r>
-        <w:t xml:space="preserve"> are the elements that are prone to change between the deployments.</w:t>
-      </w:r>
-      <w:r>
-        <w:t xml:space="preserve"> </w:t>
-      </w:r>
-      <w:r>
-        <w:t xml:space="preserve">If there is a property that is going to differ from one environment to environment, we call all </w:t>
-      </w:r>
-      <w:r>
-        <w:t>these</w:t>
-      </w:r>
-      <w:r>
-        <w:t xml:space="preserve"> </w:t>
-      </w:r>
-      <w:r>
-        <w:t>kinds</w:t>
-      </w:r>
-      <w:r>
-        <w:t xml:space="preserve"> of properties or elements as configurations.</w:t>
+        <w:t>onfiguration according to the 15-factor methodology?</w:t>
+      </w:r>
+      <w:r>
+        <w:t xml:space="preserve"> </w:t>
+      </w:r>
+      <w:r>
+        <w:t>Configurations are the elements that are prone to change between the deployments.</w:t>
+      </w:r>
+      <w:r>
+        <w:t xml:space="preserve"> </w:t>
+      </w:r>
+      <w:r>
+        <w:t>If there is a property that is going to differ from one environment to environment, we call all these</w:t>
+      </w:r>
+      <w:r>
+        <w:t xml:space="preserve"> </w:t>
+      </w:r>
+      <w:r>
+        <w:t>kinds of properties or elements as configurations.</w:t>
       </w:r>
     </w:p>
     <w:p>
@@ -3360,13 +3074,7 @@
         <w:t>,</w:t>
       </w:r>
       <w:r>
-        <w:t xml:space="preserve"> as per these </w:t>
-      </w:r>
-      <w:r>
-        <w:t>15-factor</w:t>
-      </w:r>
-      <w:r>
-        <w:t xml:space="preserve"> methodology, we should never club these configurations with our code base.</w:t>
+        <w:t xml:space="preserve"> as per these 15-factor methodology, we should never club these configurations with our code base.</w:t>
       </w:r>
       <w:r>
         <w:t xml:space="preserve"> </w:t>
@@ -3392,13 +3100,7 @@
         <w:t xml:space="preserve"> </w:t>
       </w:r>
       <w:r>
-        <w:t xml:space="preserve">credentials for accessing third party APIs are feature flags, so all </w:t>
-      </w:r>
-      <w:r>
-        <w:t>these kinds of configurations</w:t>
-      </w:r>
-      <w:r>
-        <w:t>,</w:t>
+        <w:t>credentials for accessing third party APIs are feature flags, so all these kinds of configurations,</w:t>
       </w:r>
       <w:r>
         <w:t xml:space="preserve"> </w:t>
@@ -3418,10 +3120,7 @@
         <w:pStyle w:val="ListParagraph"/>
       </w:pPr>
       <w:r>
-        <w:t>So,</w:t>
-      </w:r>
-      <w:r>
-        <w:t xml:space="preserve"> if </w:t>
+        <w:t xml:space="preserve">So, if </w:t>
       </w:r>
       <w:r>
         <w:t>we</w:t>
@@ -3433,24 +3132,15 @@
         <w:t xml:space="preserve"> </w:t>
       </w:r>
       <w:r>
-        <w:t xml:space="preserve">credentials for dev, environment and QA environment and production environment </w:t>
-      </w:r>
-      <w:r>
-        <w:t>are</w:t>
-      </w:r>
-      <w:r>
-        <w:t xml:space="preserve"> not going to be same.</w:t>
-      </w:r>
-    </w:p>
-    <w:p>
-      <w:pPr>
-        <w:pStyle w:val="ListParagraph"/>
-      </w:pPr>
-      <w:r>
-        <w:t>So,</w:t>
-      </w:r>
-      <w:r>
-        <w:t xml:space="preserve"> for all such type of configurations, we need to make sure we are maintaining all of them in a separate</w:t>
+        <w:t>credentials for dev, environment and QA environment and production environment are not going to be same.</w:t>
+      </w:r>
+    </w:p>
+    <w:p>
+      <w:pPr>
+        <w:pStyle w:val="ListParagraph"/>
+      </w:pPr>
+      <w:r>
+        <w:t>So, for all such type of configurations, we need to make sure we are maintaining all of them in a separate</w:t>
       </w:r>
       <w:r>
         <w:t xml:space="preserve"> </w:t>
@@ -3488,13 +3178,7 @@
         <w:t xml:space="preserve"> </w:t>
       </w:r>
       <w:r>
-        <w:t xml:space="preserve">In simple words, </w:t>
-      </w:r>
-      <w:r>
-        <w:t>to</w:t>
-      </w:r>
-      <w:r>
-        <w:t xml:space="preserve"> follow this principle, our configuration should not be embedded within</w:t>
+        <w:t>In simple words, to follow this principle, our configuration should not be embedded within</w:t>
       </w:r>
       <w:r>
         <w:t xml:space="preserve"> </w:t>
@@ -3514,13 +3198,7 @@
         <w:pStyle w:val="ListParagraph"/>
       </w:pPr>
       <w:r>
-        <w:t xml:space="preserve">But anything that is going to change from environment to environment, we should not </w:t>
-      </w:r>
-      <w:r>
-        <w:t>embed</w:t>
-      </w:r>
-      <w:r>
-        <w:t xml:space="preserve"> within</w:t>
+        <w:t>But anything that is going to change from environment to environment, we should not embed within</w:t>
       </w:r>
       <w:r>
         <w:t xml:space="preserve"> </w:t>
@@ -3620,13 +3298,7 @@
         <w:t xml:space="preserve"> </w:t>
       </w:r>
       <w:r>
-        <w:t xml:space="preserve">This is one of the super important </w:t>
-      </w:r>
-      <w:r>
-        <w:t>principles</w:t>
-      </w:r>
-      <w:r>
-        <w:t xml:space="preserve"> because since </w:t>
+        <w:t xml:space="preserve">This is one of the super important principles because since </w:t>
       </w:r>
       <w:r>
         <w:t>we</w:t>
@@ -3638,13 +3310,7 @@
         <w:t xml:space="preserve"> </w:t>
       </w:r>
       <w:r>
-        <w:t xml:space="preserve">and cloud native applications, it is always </w:t>
-      </w:r>
-      <w:r>
-        <w:t>recommended</w:t>
-      </w:r>
-      <w:r>
-        <w:t xml:space="preserve"> to maintain the configurations related to them,</w:t>
+        <w:t>and cloud native applications, it is always recommended to maintain the configurations related to them,</w:t>
       </w:r>
       <w:r>
         <w:t xml:space="preserve"> </w:t>
@@ -3713,10 +3379,7 @@
         <w:pStyle w:val="ListParagraph"/>
       </w:pPr>
       <w:r>
-        <w:t>So,</w:t>
-      </w:r>
-      <w:r>
-        <w:t xml:space="preserve"> if there are any issue comes inside our monolithic application, developers will go to that lo</w:t>
+        <w:t>So, if there are any issue comes inside our monolithic application, developers will go to that lo</w:t>
       </w:r>
       <w:r>
         <w:t xml:space="preserve">g </w:t>
@@ -3786,13 +3449,7 @@
         <w:t>we</w:t>
       </w:r>
       <w:r>
-        <w:t xml:space="preserve"> will have 100 </w:t>
-      </w:r>
-      <w:r>
-        <w:t>differences</w:t>
-      </w:r>
-      <w:r>
-        <w:t xml:space="preserve"> of microservice.</w:t>
+        <w:t xml:space="preserve"> will have 100 differences of microservice.</w:t>
       </w:r>
       <w:r>
         <w:t xml:space="preserve"> </w:t>
@@ -3830,13 +3487,7 @@
         <w:pStyle w:val="ListParagraph"/>
       </w:pPr>
       <w:r>
-        <w:t xml:space="preserve">That's why as per </w:t>
-      </w:r>
-      <w:r>
-        <w:t>this methodology</w:t>
-      </w:r>
-      <w:r>
-        <w:t>, it is recommended that all the log routing and storage are not</w:t>
+        <w:t>That's why as per this methodology, it is recommended that all the log routing and storage are not</w:t>
       </w:r>
       <w:r>
         <w:t xml:space="preserve"> </w:t>
@@ -3890,10 +3541,7 @@
         <w:pStyle w:val="ListParagraph"/>
       </w:pPr>
       <w:r>
-        <w:t>So,</w:t>
-      </w:r>
-      <w:r>
-        <w:t xml:space="preserve"> if </w:t>
+        <w:t xml:space="preserve">So, if </w:t>
       </w:r>
       <w:r>
         <w:t>we</w:t>
@@ -3905,13 +3553,7 @@
         <w:t xml:space="preserve"> </w:t>
       </w:r>
       <w:r>
-        <w:t xml:space="preserve">They will simply print the logs to </w:t>
-      </w:r>
-      <w:r>
-        <w:t>a</w:t>
-      </w:r>
-      <w:r>
-        <w:t xml:space="preserve"> standard output based upon the log statements and log framework</w:t>
+        <w:t>They will simply print the logs to a standard output based upon the log statements and log framework</w:t>
       </w:r>
       <w:r>
         <w:t xml:space="preserve"> </w:t>
@@ -4066,10 +3708,7 @@
         <w:t>we</w:t>
       </w:r>
       <w:r>
-        <w:t xml:space="preserve"> will have hundreds of </w:t>
-      </w:r>
-      <w:r>
-        <w:t>microservices,</w:t>
+        <w:t xml:space="preserve"> will have hundreds of microservices,</w:t>
       </w:r>
       <w:r>
         <w:t xml:space="preserve"> </w:t>
@@ -4083,13 +3722,7 @@
         <w:pStyle w:val="ListParagraph"/>
       </w:pPr>
       <w:r>
-        <w:t xml:space="preserve">It is </w:t>
-      </w:r>
-      <w:r>
-        <w:t>not</w:t>
-      </w:r>
-      <w:r>
-        <w:t xml:space="preserve"> possible to manually monitor and making sure and all these instances and microservices</w:t>
+        <w:t>It is not possible to manually monitor and making sure and all these instances and microservices</w:t>
       </w:r>
       <w:r>
         <w:t xml:space="preserve"> </w:t>
@@ -4147,19 +3780,7 @@
         <w:t xml:space="preserve"> </w:t>
       </w:r>
       <w:r>
-        <w:t xml:space="preserve">But </w:t>
-      </w:r>
-      <w:r>
-        <w:t>to</w:t>
-      </w:r>
-      <w:r>
-        <w:t xml:space="preserve"> make our applications </w:t>
-      </w:r>
-      <w:r>
-        <w:t>disposability</w:t>
-      </w:r>
-      <w:r>
-        <w:t xml:space="preserve"> and manage our applications in the dynamic environments</w:t>
+        <w:t>But to make our applications disposability and manage our applications in the dynamic environments</w:t>
       </w:r>
       <w:r>
         <w:t xml:space="preserve"> </w:t>
@@ -4386,10 +4007,7 @@
         <w:t xml:space="preserve"> </w:t>
       </w:r>
       <w:r>
-        <w:t>So,</w:t>
-      </w:r>
-      <w:r>
-        <w:t xml:space="preserve"> all these external resource dependencies, we call them as backing resources.</w:t>
+        <w:t>So, all these external resource dependencies, we call them as backing resources.</w:t>
       </w:r>
     </w:p>
     <w:p>
@@ -4398,10 +4016,7 @@
       </w:pPr>
       <w:r>
         <w:lastRenderedPageBreak/>
-        <w:t>So,</w:t>
-      </w:r>
-      <w:r>
-        <w:t xml:space="preserve"> we should always treat these backing resources as attached resources so that we can modify or replace</w:t>
+        <w:t>So, we should always treat these backing resources as attached resources so that we can modify or replace</w:t>
       </w:r>
       <w:r>
         <w:t xml:space="preserve"> </w:t>
@@ -4421,42 +4036,24 @@
         <w:t xml:space="preserve"> </w:t>
       </w:r>
       <w:r>
-        <w:t xml:space="preserve">Typically, different database </w:t>
-      </w:r>
-      <w:r>
-        <w:t>is</w:t>
-      </w:r>
-      <w:r>
-        <w:t xml:space="preserve"> used in different stages, such as development, testing and production.</w:t>
-      </w:r>
-      <w:r>
-        <w:t xml:space="preserve"> </w:t>
-      </w:r>
-    </w:p>
-    <w:p>
-      <w:pPr>
-        <w:pStyle w:val="ListParagraph"/>
-      </w:pPr>
-      <w:r>
-        <w:t xml:space="preserve">We should always treat </w:t>
-      </w:r>
-      <w:r>
-        <w:t>these databases</w:t>
-      </w:r>
-      <w:r>
-        <w:t xml:space="preserve"> as an attached resource so that </w:t>
-      </w:r>
-      <w:r>
-        <w:t>we</w:t>
-      </w:r>
-      <w:r>
-        <w:t xml:space="preserve"> can easily switch to </w:t>
-      </w:r>
-      <w:r>
-        <w:t>a</w:t>
-      </w:r>
-      <w:r>
-        <w:t xml:space="preserve"> different</w:t>
+        <w:t>Typically, different database is used in different stages, such as development, testing and production.</w:t>
+      </w:r>
+      <w:r>
+        <w:t xml:space="preserve"> </w:t>
+      </w:r>
+    </w:p>
+    <w:p>
+      <w:pPr>
+        <w:pStyle w:val="ListParagraph"/>
+      </w:pPr>
+      <w:r>
+        <w:t xml:space="preserve">We should always treat these databases as an attached resource so that </w:t>
+      </w:r>
+      <w:r>
+        <w:t>we</w:t>
+      </w:r>
+      <w:r>
+        <w:t xml:space="preserve"> can easily switch to a different</w:t>
       </w:r>
       <w:r>
         <w:t xml:space="preserve"> </w:t>
@@ -4470,13 +4067,7 @@
         <w:pStyle w:val="ListParagraph"/>
       </w:pPr>
       <w:r>
-        <w:t xml:space="preserve">How </w:t>
-      </w:r>
-      <w:r>
-        <w:t>this attachment</w:t>
-      </w:r>
-      <w:r>
-        <w:t xml:space="preserve"> is going to work through resource bonding, which involves providing necessary</w:t>
+        <w:t>How this attachment is going to work through resource bonding, which involves providing necessary</w:t>
       </w:r>
       <w:r>
         <w:t xml:space="preserve"> </w:t>
@@ -4490,10 +4081,7 @@
         <w:pStyle w:val="ListParagraph"/>
       </w:pPr>
       <w:r>
-        <w:t>So,</w:t>
-      </w:r>
-      <w:r>
-        <w:t xml:space="preserve"> once </w:t>
+        <w:t xml:space="preserve">So, once </w:t>
       </w:r>
       <w:r>
         <w:t>we</w:t>
@@ -4576,13 +4164,7 @@
         <w:t xml:space="preserve"> </w:t>
       </w:r>
       <w:r>
-        <w:t xml:space="preserve">of our application </w:t>
-      </w:r>
-      <w:r>
-        <w:t>and</w:t>
-      </w:r>
-      <w:r>
-        <w:t xml:space="preserve"> avoid any costly shortcuts.</w:t>
+        <w:t>of our application and avoid any costly shortcuts.</w:t>
       </w:r>
       <w:r>
         <w:t xml:space="preserve"> </w:t>
@@ -4929,13 +4511,7 @@
         <w:t xml:space="preserve"> </w:t>
       </w:r>
       <w:r>
-        <w:t xml:space="preserve">Many </w:t>
-      </w:r>
-      <w:r>
-        <w:t>times,</w:t>
-      </w:r>
-      <w:r>
-        <w:t xml:space="preserve"> we will be having many management tasks required to support application such as database</w:t>
+        <w:t>Many times, we will be having many management tasks required to support application such as database</w:t>
       </w:r>
       <w:r>
         <w:t xml:space="preserve"> </w:t>
@@ -4949,16 +4525,7 @@
         <w:pStyle w:val="ListParagraph"/>
       </w:pPr>
       <w:r>
-        <w:t>So,</w:t>
-      </w:r>
-      <w:r>
-        <w:t xml:space="preserve"> all these maintenance tasks and management tasks, they should be treated as isolated process. </w:t>
-      </w:r>
-      <w:r>
-        <w:t>Like</w:t>
-      </w:r>
-      <w:r>
-        <w:t xml:space="preserve"> application process.</w:t>
+        <w:t>So, all these maintenance tasks and management tasks, they should be treated as isolated process. Like application process.</w:t>
       </w:r>
       <w:r>
         <w:t xml:space="preserve"> </w:t>
@@ -4976,13 +4543,7 @@
         <w:br/>
       </w:r>
       <w:r>
-        <w:t xml:space="preserve">Many </w:t>
-      </w:r>
-      <w:r>
-        <w:t>times,</w:t>
-      </w:r>
-      <w:r>
-        <w:t xml:space="preserve"> developers, they will try to skip these administrative tasks running in the local dev or QA.</w:t>
+        <w:t>Many times, developers, they will try to skip these administrative tasks running in the local dev or QA.</w:t>
       </w:r>
       <w:r>
         <w:t xml:space="preserve"> </w:t>
@@ -5008,22 +4569,13 @@
         <w:t xml:space="preserve"> </w:t>
       </w:r>
       <w:r>
-        <w:t xml:space="preserve">That's why we should make sure these management and administrative processes are also equally </w:t>
-      </w:r>
-      <w:r>
-        <w:t>important,</w:t>
-      </w:r>
-      <w:r>
-        <w:t xml:space="preserve"> </w:t>
-      </w:r>
-      <w:r>
-        <w:t xml:space="preserve">and they are treated as a separate isolated </w:t>
-      </w:r>
-      <w:r>
-        <w:t>process,</w:t>
-      </w:r>
-      <w:r>
-        <w:t xml:space="preserve"> and they are also properly tracked using versioning</w:t>
+        <w:t>That's why we should make sure these management and administrative processes are also equally important,</w:t>
+      </w:r>
+      <w:r>
+        <w:t xml:space="preserve"> </w:t>
+      </w:r>
+      <w:r>
+        <w:t>and they are treated as a separate isolated process, and they are also properly tracked using versioning</w:t>
       </w:r>
       <w:r>
         <w:t xml:space="preserve"> </w:t>
@@ -5061,13 +4613,7 @@
         <w:t xml:space="preserve"> </w:t>
       </w:r>
       <w:r>
-        <w:t xml:space="preserve">If you try to put </w:t>
-      </w:r>
-      <w:r>
-        <w:t>this administrative process</w:t>
-      </w:r>
-      <w:r>
-        <w:t xml:space="preserve"> inside our business logic, then </w:t>
+        <w:t xml:space="preserve">If you try to put this administrative process inside our business logic, then </w:t>
       </w:r>
       <w:r>
         <w:t>we</w:t>
@@ -5247,13 +4793,7 @@
         <w:t xml:space="preserve"> </w:t>
       </w:r>
       <w:r>
-        <w:t xml:space="preserve">the usage of an embedded server where an application </w:t>
-      </w:r>
-      <w:r>
-        <w:t>incorporates</w:t>
-      </w:r>
-      <w:r>
-        <w:t xml:space="preserve"> the server within itself instead of</w:t>
+        <w:t>the usage of an embedded server where an application incorporates the server within itself instead of</w:t>
       </w:r>
       <w:r>
         <w:t xml:space="preserve"> </w:t>
@@ -5267,25 +4807,13 @@
         <w:pStyle w:val="ListParagraph"/>
       </w:pPr>
       <w:r>
-        <w:t xml:space="preserve">Once the application is started using </w:t>
-      </w:r>
-      <w:r>
-        <w:t>these self-contained servers</w:t>
-      </w:r>
-      <w:r>
-        <w:t>, each application is going to map</w:t>
-      </w:r>
-      <w:r>
-        <w:t xml:space="preserve"> </w:t>
-      </w:r>
-      <w:r>
-        <w:t xml:space="preserve">to its own server compared to traditional approach </w:t>
-      </w:r>
-      <w:r>
-        <w:t>were</w:t>
-      </w:r>
-      <w:r>
-        <w:t xml:space="preserve"> deploying multiple applications in a single</w:t>
+        <w:t>Once the application is started using these self-contained servers, each application is going to map</w:t>
+      </w:r>
+      <w:r>
+        <w:t xml:space="preserve"> </w:t>
+      </w:r>
+      <w:r>
+        <w:t>to its own server compared to traditional approach were deploying multiple applications in a single</w:t>
       </w:r>
       <w:r>
         <w:t xml:space="preserve"> </w:t>
@@ -5346,10 +4874,7 @@
         <w:t xml:space="preserve"> </w:t>
       </w:r>
       <w:r>
-        <w:t>So,</w:t>
-      </w:r>
-      <w:r>
-        <w:t xml:space="preserve"> using that port binding, we are exposing the microservice to the external network.</w:t>
+        <w:t>So, using that port binding, we are exposing the microservice to the external network.</w:t>
       </w:r>
     </w:p>
     <w:p>
@@ -5513,13 +5038,7 @@
         <w:t xml:space="preserve"> </w:t>
       </w:r>
       <w:r>
-        <w:t xml:space="preserve">To make it </w:t>
-      </w:r>
-      <w:r>
-        <w:t>simpler</w:t>
-      </w:r>
-      <w:r>
-        <w:t>.</w:t>
+        <w:t>To make it simpler.</w:t>
       </w:r>
       <w:r>
         <w:t xml:space="preserve"> </w:t>
@@ -5561,22 +5080,13 @@
         <w:t xml:space="preserve"> </w:t>
       </w:r>
       <w:r>
-        <w:t xml:space="preserve">microservice. </w:t>
-      </w:r>
-      <w:r>
-        <w:t>So,</w:t>
-      </w:r>
-      <w:r>
-        <w:t xml:space="preserve"> all these multiple instances of accounts, microservice they should follow stateless</w:t>
-      </w:r>
-      <w:r>
-        <w:t xml:space="preserve"> </w:t>
-      </w:r>
-      <w:r>
-        <w:t>process,</w:t>
-      </w:r>
-      <w:r>
-        <w:t xml:space="preserve"> and they should not share anything between themselves.</w:t>
+        <w:t>microservice. So, all these multiple instances of accounts, microservice they should follow stateless</w:t>
+      </w:r>
+      <w:r>
+        <w:t xml:space="preserve"> </w:t>
+      </w:r>
+      <w:r>
+        <w:t>process, and they should not share anything between themselves.</w:t>
       </w:r>
     </w:p>
     <w:p>
@@ -5590,13 +5100,7 @@
         <w:t xml:space="preserve"> </w:t>
       </w:r>
       <w:r>
-        <w:t xml:space="preserve">going to destroy </w:t>
-      </w:r>
-      <w:r>
-        <w:t>it,</w:t>
-      </w:r>
-      <w:r>
-        <w:t xml:space="preserve"> or we are going to recreate it.</w:t>
+        <w:t>going to destroy it, or we are going to recreate it.</w:t>
       </w:r>
       <w:r>
         <w:t xml:space="preserve"> </w:t>
@@ -5634,34 +5138,13 @@
         <w:t xml:space="preserve"> </w:t>
       </w:r>
       <w:r>
-        <w:t xml:space="preserve">it </w:t>
-      </w:r>
-      <w:r>
-        <w:t>must</w:t>
-      </w:r>
-      <w:r>
-        <w:t xml:space="preserve"> store some </w:t>
-      </w:r>
-      <w:r>
-        <w:t>data,</w:t>
-      </w:r>
-      <w:r>
-        <w:t xml:space="preserve"> or it </w:t>
-      </w:r>
-      <w:r>
-        <w:t>must</w:t>
-      </w:r>
-      <w:r>
-        <w:t xml:space="preserve"> store some user data.</w:t>
-      </w:r>
-      <w:r>
-        <w:t xml:space="preserve"> </w:t>
-      </w:r>
-      <w:r>
-        <w:t>So,</w:t>
-      </w:r>
-      <w:r>
-        <w:t xml:space="preserve"> for all such scenarios, these instances are accounts</w:t>
+        <w:t>it must store some data, or it must store some user data.</w:t>
+      </w:r>
+      <w:r>
+        <w:t xml:space="preserve"> </w:t>
+      </w:r>
+      <w:r>
+        <w:t>So, for all such scenarios, these instances are accounts</w:t>
       </w:r>
       <w:r>
         <w:t xml:space="preserve"> </w:t>
@@ -5915,33 +5398,15 @@
         <w:t xml:space="preserve"> </w:t>
       </w:r>
       <w:r>
-        <w:t xml:space="preserve">this, according to the </w:t>
-      </w:r>
-      <w:r>
-        <w:t>15-factor</w:t>
-      </w:r>
-      <w:r>
-        <w:t xml:space="preserve"> methodology process play a very crucial role in application design.</w:t>
-      </w:r>
-    </w:p>
-    <w:p>
-      <w:pPr>
-        <w:pStyle w:val="ListParagraph"/>
-      </w:pPr>
-      <w:r>
-        <w:t xml:space="preserve">Whenever we are getting </w:t>
-      </w:r>
-      <w:r>
-        <w:t>a greater</w:t>
-      </w:r>
-      <w:r>
-        <w:t xml:space="preserve"> number of traffic, which means we need </w:t>
-      </w:r>
-      <w:r>
-        <w:t>a greater</w:t>
-      </w:r>
-      <w:r>
-        <w:t xml:space="preserve"> number of processes to handle</w:t>
+        <w:t>this, according to the 15-factor methodology process play a very crucial role in application design.</w:t>
+      </w:r>
+    </w:p>
+    <w:p>
+      <w:pPr>
+        <w:pStyle w:val="ListParagraph"/>
+      </w:pPr>
+      <w:r>
+        <w:t>Whenever we are getting a greater number of traffic, which means we need a greater number of processes to handle</w:t>
       </w:r>
       <w:r>
         <w:t xml:space="preserve"> </w:t>
@@ -5953,10 +5418,7 @@
         <w:t xml:space="preserve"> </w:t>
       </w:r>
       <w:r>
-        <w:t>So,</w:t>
-      </w:r>
-      <w:r>
-        <w:t xml:space="preserve"> in such scenarios we can horizontally scale our processes to distribute the workload across multiple</w:t>
+        <w:t>So, in such scenarios we can horizontally scale our processes to distribute the workload across multiple</w:t>
       </w:r>
       <w:r>
         <w:t xml:space="preserve"> </w:t>
@@ -6052,13 +5514,7 @@
         <w:t xml:space="preserve"> </w:t>
       </w:r>
       <w:r>
-        <w:t xml:space="preserve">We are going to create multiple virtual machines with the same configurations </w:t>
-      </w:r>
-      <w:r>
-        <w:t>as</w:t>
-      </w:r>
-      <w:r>
-        <w:t xml:space="preserve"> two GB Ram and two</w:t>
+        <w:t>We are going to create multiple virtual machines with the same configurations as two GB Ram and two</w:t>
       </w:r>
       <w:r>
         <w:t xml:space="preserve"> </w:t>
@@ -6072,13 +5528,7 @@
         <w:pStyle w:val="ListParagraph"/>
       </w:pPr>
       <w:r>
-        <w:t xml:space="preserve">And inside these virtual machines we can create </w:t>
-      </w:r>
-      <w:r>
-        <w:t>containers,</w:t>
-      </w:r>
-      <w:r>
-        <w:t xml:space="preserve"> or we can create processes based upon our</w:t>
+        <w:t>And inside these virtual machines we can create containers, or we can create processes based upon our</w:t>
       </w:r>
       <w:r>
         <w:t xml:space="preserve"> </w:t>
@@ -6096,13 +5546,7 @@
         <w:t xml:space="preserve"> We</w:t>
       </w:r>
       <w:r>
-        <w:t xml:space="preserve"> can create any number of virtual </w:t>
-      </w:r>
-      <w:r>
-        <w:t>machines,</w:t>
-      </w:r>
-      <w:r>
-        <w:t xml:space="preserve"> and </w:t>
+        <w:t xml:space="preserve"> can create any number of virtual machines, and </w:t>
       </w:r>
       <w:r>
         <w:t>we</w:t>
@@ -6116,13 +5560,7 @@
         <w:pStyle w:val="ListParagraph"/>
       </w:pPr>
       <w:r>
-        <w:t xml:space="preserve">And </w:t>
-      </w:r>
-      <w:r>
-        <w:t>usually,</w:t>
-      </w:r>
-      <w:r>
-        <w:t xml:space="preserve"> these processes which handles the traffic of the application, they are categorized based</w:t>
+        <w:t>And usually, these processes which handles the traffic of the application, they are categorized based</w:t>
       </w:r>
       <w:r>
         <w:t xml:space="preserve"> </w:t>
@@ -6148,10 +5586,7 @@
         <w:t xml:space="preserve"> </w:t>
       </w:r>
       <w:r>
-        <w:t>So,</w:t>
-      </w:r>
-      <w:r>
-        <w:t xml:space="preserve"> by classifying all these processes and optimizing their concurrency, applications can effectively</w:t>
+        <w:t>So, by classifying all these processes and optimizing their concurrency, applications can effectively</w:t>
       </w:r>
       <w:r>
         <w:t xml:space="preserve"> </w:t>
@@ -6258,13 +5693,7 @@
         <w:t>we</w:t>
       </w:r>
       <w:r>
-        <w:t xml:space="preserve"> </w:t>
-      </w:r>
-      <w:r>
-        <w:t>must</w:t>
-      </w:r>
-      <w:r>
-        <w:t xml:space="preserve"> monitor only one server or one application</w:t>
+        <w:t xml:space="preserve"> must monitor only one server or one application</w:t>
       </w:r>
       <w:r>
         <w:t xml:space="preserve"> </w:t>
@@ -6310,16 +5739,7 @@
         <w:pStyle w:val="ListParagraph"/>
       </w:pPr>
       <w:r>
-        <w:t>So,</w:t>
-      </w:r>
-      <w:r>
-        <w:t xml:space="preserve"> </w:t>
-      </w:r>
-      <w:r>
-        <w:t>this observability</w:t>
-      </w:r>
-      <w:r>
-        <w:t xml:space="preserve"> is a fundamental characteristic of cloud native applications.</w:t>
+        <w:t>So, this observability is a fundamental characteristic of cloud native applications.</w:t>
       </w:r>
       <w:r>
         <w:t xml:space="preserve"> </w:t>
@@ -6361,13 +5781,7 @@
         <w:t xml:space="preserve"> </w:t>
       </w:r>
       <w:r>
-        <w:t xml:space="preserve">monitoring of the systems </w:t>
-      </w:r>
-      <w:r>
-        <w:t>behaviour</w:t>
-      </w:r>
-      <w:r>
-        <w:t xml:space="preserve"> and facilitate</w:t>
+        <w:t>monitoring of the systems behaviour and facilitate</w:t>
       </w:r>
       <w:r>
         <w:t xml:space="preserve"> </w:t>
@@ -6411,28 +5825,27 @@
         <w:t xml:space="preserve"> </w:t>
       </w:r>
       <w:r>
-        <w:t>So,</w:t>
-      </w:r>
-      <w:r>
-        <w:t xml:space="preserve"> he's trying to compare our cloud native applications or microservices to the space probes.</w:t>
-      </w:r>
-      <w:r>
-        <w:t xml:space="preserve"> </w:t>
-      </w:r>
-      <w:r>
-        <w:t xml:space="preserve">Space probes are </w:t>
-      </w:r>
-      <w:r>
-        <w:t>nothing,</w:t>
-      </w:r>
-      <w:r>
-        <w:t xml:space="preserve"> but the satellites are the space rockets that we send into the space for</w:t>
-      </w:r>
-      <w:r>
-        <w:t xml:space="preserve"> </w:t>
-      </w:r>
-      <w:r>
-        <w:t>research. Space organizations like NASA, Isro.</w:t>
+        <w:t>So, he's trying to compare our cloud native applications or microservices to the space probes.</w:t>
+      </w:r>
+      <w:r>
+        <w:t xml:space="preserve"> </w:t>
+      </w:r>
+      <w:r>
+        <w:t>Space probes are nothing, but the satellites are the space rockets that we send into the space for</w:t>
+      </w:r>
+      <w:r>
+        <w:t xml:space="preserve"> </w:t>
+      </w:r>
+      <w:r>
+        <w:t xml:space="preserve">research. Space organizations like NASA, </w:t>
+      </w:r>
+      <w:proofErr w:type="spellStart"/>
+      <w:r>
+        <w:t>Isro</w:t>
+      </w:r>
+      <w:proofErr w:type="spellEnd"/>
+      <w:r>
+        <w:t>.</w:t>
       </w:r>
     </w:p>
     <w:p>
@@ -6513,13 +5926,7 @@
         <w:t xml:space="preserve"> </w:t>
       </w:r>
       <w:r>
-        <w:t xml:space="preserve">And from that centralized component, we should be able to monitor and control their </w:t>
-      </w:r>
-      <w:r>
-        <w:t>behaviour</w:t>
-      </w:r>
-      <w:r>
-        <w:t>.</w:t>
+        <w:t>And from that centralized component, we should be able to monitor and control their behaviour.</w:t>
       </w:r>
     </w:p>
     <w:p>
@@ -6566,10 +5973,7 @@
         <w:t xml:space="preserve"> </w:t>
       </w:r>
       <w:r>
-        <w:t>So,</w:t>
-      </w:r>
-      <w:r>
-        <w:t xml:space="preserve"> security is a very critical aspect of any software system.</w:t>
+        <w:t>So, security is a very critical aspect of any software system.</w:t>
       </w:r>
     </w:p>
     <w:p>
@@ -6578,43 +5982,19 @@
       </w:pPr>
       <w:r>
         <w:lastRenderedPageBreak/>
-        <w:t xml:space="preserve">But many </w:t>
-      </w:r>
-      <w:r>
-        <w:t>times,</w:t>
-      </w:r>
-      <w:r>
-        <w:t xml:space="preserve"> we see that this security is not receiving necessary emphasis it deserves.</w:t>
-      </w:r>
-      <w:r>
-        <w:t xml:space="preserve"> </w:t>
-      </w:r>
-      <w:r>
-        <w:t>So,</w:t>
-      </w:r>
-      <w:r>
-        <w:t xml:space="preserve"> what this guiding principle is saying is, we need to follow a </w:t>
-      </w:r>
-      <w:r>
-        <w:t>zero-trust</w:t>
-      </w:r>
-      <w:r>
-        <w:t xml:space="preserve"> </w:t>
-      </w:r>
-      <w:r>
-        <w:t>approach,</w:t>
-      </w:r>
-      <w:r>
-        <w:t xml:space="preserve"> and we need to make</w:t>
-      </w:r>
-      <w:r>
-        <w:t xml:space="preserve"> </w:t>
-      </w:r>
-      <w:r>
-        <w:t>sure,</w:t>
-      </w:r>
-      <w:r>
-        <w:t xml:space="preserve"> every communication and every interaction within the system and within the microservice network</w:t>
+        <w:t>But many times, we see that this security is not receiving necessary emphasis it deserves.</w:t>
+      </w:r>
+      <w:r>
+        <w:t xml:space="preserve"> </w:t>
+      </w:r>
+      <w:r>
+        <w:t>So, what this guiding principle is saying is, we need to follow a zero-trust approach, and we need to make</w:t>
+      </w:r>
+      <w:r>
+        <w:t xml:space="preserve"> </w:t>
+      </w:r>
+      <w:r>
+        <w:t>sure, every communication and every interaction within the system and within the microservice network</w:t>
       </w:r>
       <w:r>
         <w:t xml:space="preserve"> </w:t>
@@ -6652,22 +6032,13 @@
         <w:t xml:space="preserve"> </w:t>
       </w:r>
       <w:r>
-        <w:t xml:space="preserve">they can have some SSL </w:t>
-      </w:r>
-      <w:r>
-        <w:t>certificates;</w:t>
-      </w:r>
-      <w:r>
-        <w:t xml:space="preserve"> they can have some firewall protection.</w:t>
-      </w:r>
-      <w:r>
-        <w:t xml:space="preserve"> </w:t>
-      </w:r>
-      <w:r>
-        <w:t>So,</w:t>
-      </w:r>
-      <w:r>
-        <w:t xml:space="preserve"> all these standards also our operations team, they are going to follow.</w:t>
+        <w:t>they can have some SSL certificates; they can have some firewall protection.</w:t>
+      </w:r>
+      <w:r>
+        <w:t xml:space="preserve"> </w:t>
+      </w:r>
+      <w:r>
+        <w:t>So, all these standards also our operations team, they are going to follow.</w:t>
       </w:r>
       <w:r>
         <w:t xml:space="preserve"> </w:t>
@@ -6684,10 +6055,7 @@
         <w:t xml:space="preserve"> </w:t>
       </w:r>
       <w:r>
-        <w:t>So,</w:t>
-      </w:r>
-      <w:r>
-        <w:t xml:space="preserve"> what is an authentication, authentication enable us to track and identify who is the user trying to</w:t>
+        <w:t>So, what is an authentication, authentication enable us to track and identify who is the user trying to</w:t>
       </w:r>
       <w:r>
         <w:t xml:space="preserve"> </w:t>
@@ -6719,22 +6087,13 @@
         <w:t xml:space="preserve"> </w:t>
       </w:r>
       <w:r>
-        <w:t xml:space="preserve">that is going to happen after the authentication, we are going to validate if a specific end user </w:t>
-      </w:r>
-      <w:r>
-        <w:t>has</w:t>
-      </w:r>
-      <w:r>
-        <w:t xml:space="preserve"> </w:t>
-      </w:r>
-      <w:r>
-        <w:t xml:space="preserve">enough privileges to perform a specific action inside </w:t>
-      </w:r>
-      <w:r>
-        <w:t>an</w:t>
-      </w:r>
-      <w:r>
-        <w:t xml:space="preserve"> application.</w:t>
+        <w:t>that is going to happen after the authentication, we are going to validate if a specific end user has</w:t>
+      </w:r>
+      <w:r>
+        <w:t xml:space="preserve"> </w:t>
+      </w:r>
+      <w:r>
+        <w:t>enough privileges to perform a specific action inside an application.</w:t>
       </w:r>
     </w:p>
     <w:p>
@@ -6747,10 +6106,7 @@
         </w:rPr>
       </w:pPr>
       <w:r>
-        <w:t>So,</w:t>
-      </w:r>
-      <w:r>
-        <w:t xml:space="preserve"> implementing these authentication and authorization is very important for cloud native applications</w:t>
+        <w:t>So, implementing these authentication and authorization is very important for cloud native applications</w:t>
       </w:r>
       <w:r>
         <w:t xml:space="preserve"> </w:t>
@@ -6884,26 +6240,8 @@
     <w:p/>
     <w:p/>
     <w:p/>
-    <w:p/>
-    <w:p/>
-    <w:p/>
-    <w:p/>
-    <w:p/>
-    <w:p/>
-    <w:p/>
-    <w:p/>
-    <w:p>
-      <w:pPr>
-        <w:rPr>
-          <w:b/>
-          <w:bCs/>
-          <w:lang w:val="en-US"/>
-        </w:rPr>
-      </w:pPr>
-    </w:p>
-    <w:p>
-      <w:pPr>
-        <w:ind w:left="360"/>
+    <w:p>
+      <w:pPr>
         <w:rPr>
           <w:b/>
           <w:bCs/>
@@ -8181,6 +7519,7 @@
   <w:style w:type="character" w:default="1" w:styleId="DefaultParagraphFont">
     <w:name w:val="Default Paragraph Font"/>
     <w:uiPriority w:val="1"/>
+    <w:semiHidden/>
     <w:unhideWhenUsed/>
   </w:style>
   <w:style w:type="table" w:default="1" w:styleId="TableNormal">

</xml_diff>